<commit_message>
updated rquirement analysis and add normalization
</commit_message>
<xml_diff>
--- a/Requirement Analysis.docx
+++ b/Requirement Analysis.docx
@@ -50,8 +50,8 @@
               <w:noProof/>
               <w:kern w:val="2"/>
               <w:sz w:val="24"/>
-              <w:szCs w:val="30"/>
-              <w:lang w:val="en-US" w:bidi="bn-BD"/>
+              <w:szCs w:val="24"/>
+              <w:lang w:val="en-US"/>
               <w14:ligatures w14:val="standardContextual"/>
             </w:rPr>
           </w:pPr>
@@ -73,7 +73,7 @@
             </w:rPr>
             <w:fldChar w:fldCharType="separate"/>
           </w:r>
-          <w:hyperlink w:anchor="_Toc198217529" w:history="1">
+          <w:hyperlink w:anchor="_Toc198219154" w:history="1">
             <w:r>
               <w:rPr>
                 <w:rStyle w:val="Hyperlink"/>
@@ -101,7 +101,7 @@
                 <w:noProof/>
                 <w:webHidden/>
               </w:rPr>
-              <w:instrText xml:space="preserve"> PAGEREF _Toc198217529 \h </w:instrText>
+              <w:instrText xml:space="preserve"> PAGEREF _Toc198219154 \h </w:instrText>
             </w:r>
             <w:r>
               <w:rPr>
@@ -121,7 +121,7 @@
                 <w:noProof/>
                 <w:webHidden/>
               </w:rPr>
-              <w:t>1</w:t>
+              <w:t>2</w:t>
             </w:r>
             <w:r>
               <w:rPr>
@@ -143,12 +143,12 @@
               <w:noProof/>
               <w:kern w:val="2"/>
               <w:sz w:val="24"/>
-              <w:szCs w:val="30"/>
-              <w:lang w:val="en-US" w:bidi="bn-BD"/>
+              <w:szCs w:val="24"/>
+              <w:lang w:val="en-US"/>
               <w14:ligatures w14:val="standardContextual"/>
             </w:rPr>
           </w:pPr>
-          <w:hyperlink w:anchor="_Toc198217530" w:history="1">
+          <w:hyperlink w:anchor="_Toc198219155" w:history="1">
             <w:r>
               <w:rPr>
                 <w:rStyle w:val="Hyperlink"/>
@@ -176,7 +176,7 @@
                 <w:noProof/>
                 <w:webHidden/>
               </w:rPr>
-              <w:instrText xml:space="preserve"> PAGEREF _Toc198217530 \h </w:instrText>
+              <w:instrText xml:space="preserve"> PAGEREF _Toc198219155 \h </w:instrText>
             </w:r>
             <w:r>
               <w:rPr>
@@ -218,12 +218,12 @@
               <w:noProof/>
               <w:kern w:val="2"/>
               <w:sz w:val="24"/>
-              <w:szCs w:val="30"/>
-              <w:lang w:val="en-US" w:bidi="bn-BD"/>
+              <w:szCs w:val="24"/>
+              <w:lang w:val="en-US"/>
               <w14:ligatures w14:val="standardContextual"/>
             </w:rPr>
           </w:pPr>
-          <w:hyperlink w:anchor="_Toc198217531" w:history="1">
+          <w:hyperlink w:anchor="_Toc198219156" w:history="1">
             <w:r>
               <w:rPr>
                 <w:rStyle w:val="Hyperlink"/>
@@ -251,7 +251,7 @@
                 <w:noProof/>
                 <w:webHidden/>
               </w:rPr>
-              <w:instrText xml:space="preserve"> PAGEREF _Toc198217531 \h </w:instrText>
+              <w:instrText xml:space="preserve"> PAGEREF _Toc198219156 \h </w:instrText>
             </w:r>
             <w:r>
               <w:rPr>
@@ -293,12 +293,12 @@
               <w:noProof/>
               <w:kern w:val="2"/>
               <w:sz w:val="24"/>
-              <w:szCs w:val="30"/>
-              <w:lang w:val="en-US" w:bidi="bn-BD"/>
+              <w:szCs w:val="24"/>
+              <w:lang w:val="en-US"/>
               <w14:ligatures w14:val="standardContextual"/>
             </w:rPr>
           </w:pPr>
-          <w:hyperlink w:anchor="_Toc198217532" w:history="1">
+          <w:hyperlink w:anchor="_Toc198219157" w:history="1">
             <w:r>
               <w:rPr>
                 <w:rStyle w:val="Hyperlink"/>
@@ -326,7 +326,7 @@
                 <w:noProof/>
                 <w:webHidden/>
               </w:rPr>
-              <w:instrText xml:space="preserve"> PAGEREF _Toc198217532 \h </w:instrText>
+              <w:instrText xml:space="preserve"> PAGEREF _Toc198219157 \h </w:instrText>
             </w:r>
             <w:r>
               <w:rPr>
@@ -368,12 +368,12 @@
               <w:noProof/>
               <w:kern w:val="2"/>
               <w:sz w:val="24"/>
-              <w:szCs w:val="30"/>
-              <w:lang w:val="en-US" w:bidi="bn-BD"/>
+              <w:szCs w:val="24"/>
+              <w:lang w:val="en-US"/>
               <w14:ligatures w14:val="standardContextual"/>
             </w:rPr>
           </w:pPr>
-          <w:hyperlink w:anchor="_Toc198217533" w:history="1">
+          <w:hyperlink w:anchor="_Toc198219158" w:history="1">
             <w:r>
               <w:rPr>
                 <w:rStyle w:val="Hyperlink"/>
@@ -401,7 +401,7 @@
                 <w:noProof/>
                 <w:webHidden/>
               </w:rPr>
-              <w:instrText xml:space="preserve"> PAGEREF _Toc198217533 \h </w:instrText>
+              <w:instrText xml:space="preserve"> PAGEREF _Toc198219158 \h </w:instrText>
             </w:r>
             <w:r>
               <w:rPr>
@@ -421,7 +421,7 @@
                 <w:noProof/>
                 <w:webHidden/>
               </w:rPr>
-              <w:t>2</w:t>
+              <w:t>3</w:t>
             </w:r>
             <w:r>
               <w:rPr>
@@ -443,12 +443,12 @@
               <w:noProof/>
               <w:kern w:val="2"/>
               <w:sz w:val="24"/>
-              <w:szCs w:val="30"/>
-              <w:lang w:val="en-US" w:bidi="bn-BD"/>
+              <w:szCs w:val="24"/>
+              <w:lang w:val="en-US"/>
               <w14:ligatures w14:val="standardContextual"/>
             </w:rPr>
           </w:pPr>
-          <w:hyperlink w:anchor="_Toc198217534" w:history="1">
+          <w:hyperlink w:anchor="_Toc198219159" w:history="1">
             <w:r>
               <w:rPr>
                 <w:rStyle w:val="Hyperlink"/>
@@ -476,7 +476,7 @@
                 <w:noProof/>
                 <w:webHidden/>
               </w:rPr>
-              <w:instrText xml:space="preserve"> PAGEREF _Toc198217534 \h </w:instrText>
+              <w:instrText xml:space="preserve"> PAGEREF _Toc198219159 \h </w:instrText>
             </w:r>
             <w:r>
               <w:rPr>
@@ -518,12 +518,12 @@
               <w:noProof/>
               <w:kern w:val="2"/>
               <w:sz w:val="24"/>
-              <w:szCs w:val="30"/>
-              <w:lang w:val="en-US" w:bidi="bn-BD"/>
+              <w:szCs w:val="24"/>
+              <w:lang w:val="en-US"/>
               <w14:ligatures w14:val="standardContextual"/>
             </w:rPr>
           </w:pPr>
-          <w:hyperlink w:anchor="_Toc198217535" w:history="1">
+          <w:hyperlink w:anchor="_Toc198219160" w:history="1">
             <w:r>
               <w:rPr>
                 <w:rStyle w:val="Hyperlink"/>
@@ -551,7 +551,7 @@
                 <w:noProof/>
                 <w:webHidden/>
               </w:rPr>
-              <w:instrText xml:space="preserve"> PAGEREF _Toc198217535 \h </w:instrText>
+              <w:instrText xml:space="preserve"> PAGEREF _Toc198219160 \h </w:instrText>
             </w:r>
             <w:r>
               <w:rPr>
@@ -571,7 +571,7 @@
                 <w:noProof/>
                 <w:webHidden/>
               </w:rPr>
-              <w:t>3</w:t>
+              <w:t>4</w:t>
             </w:r>
             <w:r>
               <w:rPr>
@@ -593,12 +593,12 @@
               <w:noProof/>
               <w:kern w:val="2"/>
               <w:sz w:val="24"/>
-              <w:szCs w:val="30"/>
-              <w:lang w:val="en-US" w:bidi="bn-BD"/>
+              <w:szCs w:val="24"/>
+              <w:lang w:val="en-US"/>
               <w14:ligatures w14:val="standardContextual"/>
             </w:rPr>
           </w:pPr>
-          <w:hyperlink w:anchor="_Toc198217536" w:history="1">
+          <w:hyperlink w:anchor="_Toc198219161" w:history="1">
             <w:r>
               <w:rPr>
                 <w:rStyle w:val="Hyperlink"/>
@@ -626,7 +626,7 @@
                 <w:noProof/>
                 <w:webHidden/>
               </w:rPr>
-              <w:instrText xml:space="preserve"> PAGEREF _Toc198217536 \h </w:instrText>
+              <w:instrText xml:space="preserve"> PAGEREF _Toc198219161 \h </w:instrText>
             </w:r>
             <w:r>
               <w:rPr>
@@ -646,7 +646,7 @@
                 <w:noProof/>
                 <w:webHidden/>
               </w:rPr>
-              <w:t>3</w:t>
+              <w:t>4</w:t>
             </w:r>
             <w:r>
               <w:rPr>
@@ -668,12 +668,12 @@
               <w:noProof/>
               <w:kern w:val="2"/>
               <w:sz w:val="24"/>
-              <w:szCs w:val="30"/>
-              <w:lang w:val="en-US" w:bidi="bn-BD"/>
+              <w:szCs w:val="24"/>
+              <w:lang w:val="en-US"/>
               <w14:ligatures w14:val="standardContextual"/>
             </w:rPr>
           </w:pPr>
-          <w:hyperlink w:anchor="_Toc198217537" w:history="1">
+          <w:hyperlink w:anchor="_Toc198219162" w:history="1">
             <w:r>
               <w:rPr>
                 <w:rStyle w:val="Hyperlink"/>
@@ -701,7 +701,7 @@
                 <w:noProof/>
                 <w:webHidden/>
               </w:rPr>
-              <w:instrText xml:space="preserve"> PAGEREF _Toc198217537 \h </w:instrText>
+              <w:instrText xml:space="preserve"> PAGEREF _Toc198219162 \h </w:instrText>
             </w:r>
             <w:r>
               <w:rPr>
@@ -721,7 +721,7 @@
                 <w:noProof/>
                 <w:webHidden/>
               </w:rPr>
-              <w:t>3</w:t>
+              <w:t>4</w:t>
             </w:r>
             <w:r>
               <w:rPr>
@@ -743,12 +743,12 @@
               <w:noProof/>
               <w:kern w:val="2"/>
               <w:sz w:val="24"/>
-              <w:szCs w:val="30"/>
-              <w:lang w:val="en-US" w:bidi="bn-BD"/>
+              <w:szCs w:val="24"/>
+              <w:lang w:val="en-US"/>
               <w14:ligatures w14:val="standardContextual"/>
             </w:rPr>
           </w:pPr>
-          <w:hyperlink w:anchor="_Toc198217538" w:history="1">
+          <w:hyperlink w:anchor="_Toc198219163" w:history="1">
             <w:r>
               <w:rPr>
                 <w:rStyle w:val="Hyperlink"/>
@@ -776,7 +776,7 @@
                 <w:noProof/>
                 <w:webHidden/>
               </w:rPr>
-              <w:instrText xml:space="preserve"> PAGEREF _Toc198217538 \h </w:instrText>
+              <w:instrText xml:space="preserve"> PAGEREF _Toc198219163 \h </w:instrText>
             </w:r>
             <w:r>
               <w:rPr>
@@ -818,12 +818,12 @@
               <w:noProof/>
               <w:kern w:val="2"/>
               <w:sz w:val="24"/>
-              <w:szCs w:val="30"/>
-              <w:lang w:val="en-US" w:bidi="bn-BD"/>
+              <w:szCs w:val="24"/>
+              <w:lang w:val="en-US"/>
               <w14:ligatures w14:val="standardContextual"/>
             </w:rPr>
           </w:pPr>
-          <w:hyperlink w:anchor="_Toc198217539" w:history="1">
+          <w:hyperlink w:anchor="_Toc198219164" w:history="1">
             <w:r>
               <w:rPr>
                 <w:rStyle w:val="Hyperlink"/>
@@ -851,7 +851,7 @@
                 <w:noProof/>
                 <w:webHidden/>
               </w:rPr>
-              <w:instrText xml:space="preserve"> PAGEREF _Toc198217539 \h </w:instrText>
+              <w:instrText xml:space="preserve"> PAGEREF _Toc198219164 \h </w:instrText>
             </w:r>
             <w:r>
               <w:rPr>
@@ -893,12 +893,12 @@
               <w:noProof/>
               <w:kern w:val="2"/>
               <w:sz w:val="24"/>
-              <w:szCs w:val="30"/>
-              <w:lang w:val="en-US" w:bidi="bn-BD"/>
+              <w:szCs w:val="24"/>
+              <w:lang w:val="en-US"/>
               <w14:ligatures w14:val="standardContextual"/>
             </w:rPr>
           </w:pPr>
-          <w:hyperlink w:anchor="_Toc198217540" w:history="1">
+          <w:hyperlink w:anchor="_Toc198219165" w:history="1">
             <w:r>
               <w:rPr>
                 <w:rStyle w:val="Hyperlink"/>
@@ -926,7 +926,7 @@
                 <w:noProof/>
                 <w:webHidden/>
               </w:rPr>
-              <w:instrText xml:space="preserve"> PAGEREF _Toc198217540 \h </w:instrText>
+              <w:instrText xml:space="preserve"> PAGEREF _Toc198219165 \h </w:instrText>
             </w:r>
             <w:r>
               <w:rPr>
@@ -946,7 +946,7 @@
                 <w:noProof/>
                 <w:webHidden/>
               </w:rPr>
-              <w:t>4</w:t>
+              <w:t>5</w:t>
             </w:r>
             <w:r>
               <w:rPr>
@@ -968,12 +968,12 @@
               <w:noProof/>
               <w:kern w:val="2"/>
               <w:sz w:val="24"/>
-              <w:szCs w:val="30"/>
-              <w:lang w:val="en-US" w:bidi="bn-BD"/>
+              <w:szCs w:val="24"/>
+              <w:lang w:val="en-US"/>
               <w14:ligatures w14:val="standardContextual"/>
             </w:rPr>
           </w:pPr>
-          <w:hyperlink w:anchor="_Toc198217541" w:history="1">
+          <w:hyperlink w:anchor="_Toc198219166" w:history="1">
             <w:r>
               <w:rPr>
                 <w:rStyle w:val="Hyperlink"/>
@@ -1001,7 +1001,7 @@
                 <w:noProof/>
                 <w:webHidden/>
               </w:rPr>
-              <w:instrText xml:space="preserve"> PAGEREF _Toc198217541 \h </w:instrText>
+              <w:instrText xml:space="preserve"> PAGEREF _Toc198219166 \h </w:instrText>
             </w:r>
             <w:r>
               <w:rPr>
@@ -1021,7 +1021,532 @@
                 <w:noProof/>
                 <w:webHidden/>
               </w:rPr>
-              <w:t>4</w:t>
+              <w:t>5</w:t>
+            </w:r>
+            <w:r>
+              <w:rPr>
+                <w:noProof/>
+                <w:webHidden/>
+              </w:rPr>
+              <w:fldChar w:fldCharType="end"/>
+            </w:r>
+          </w:hyperlink>
+        </w:p>
+        <w:p>
+          <w:pPr>
+            <w:pStyle w:val="TOC1"/>
+            <w:tabs>
+              <w:tab w:val="right" w:leader="dot" w:pos="9350"/>
+            </w:tabs>
+            <w:rPr>
+              <w:rFonts w:asciiTheme="minorHAnsi" w:eastAsiaTheme="minorEastAsia" w:hAnsiTheme="minorHAnsi" w:cstheme="minorBidi"/>
+              <w:noProof/>
+              <w:kern w:val="2"/>
+              <w:sz w:val="24"/>
+              <w:szCs w:val="24"/>
+              <w:lang w:val="en-US"/>
+              <w14:ligatures w14:val="standardContextual"/>
+            </w:rPr>
+          </w:pPr>
+          <w:hyperlink w:anchor="_Toc198219167" w:history="1">
+            <w:r>
+              <w:rPr>
+                <w:rStyle w:val="Hyperlink"/>
+                <w:rFonts w:ascii="Times New Roman" w:hAnsi="Times New Roman" w:cs="Times New Roman"/>
+                <w:noProof/>
+              </w:rPr>
+              <w:t>3. DESCRIPTION</w:t>
+            </w:r>
+            <w:r>
+              <w:rPr>
+                <w:noProof/>
+                <w:webHidden/>
+              </w:rPr>
+              <w:tab/>
+            </w:r>
+            <w:r>
+              <w:rPr>
+                <w:noProof/>
+                <w:webHidden/>
+              </w:rPr>
+              <w:fldChar w:fldCharType="begin"/>
+            </w:r>
+            <w:r>
+              <w:rPr>
+                <w:noProof/>
+                <w:webHidden/>
+              </w:rPr>
+              <w:instrText xml:space="preserve"> PAGEREF _Toc198219167 \h </w:instrText>
+            </w:r>
+            <w:r>
+              <w:rPr>
+                <w:noProof/>
+                <w:webHidden/>
+              </w:rPr>
+            </w:r>
+            <w:r>
+              <w:rPr>
+                <w:noProof/>
+                <w:webHidden/>
+              </w:rPr>
+              <w:fldChar w:fldCharType="separate"/>
+            </w:r>
+            <w:r>
+              <w:rPr>
+                <w:noProof/>
+                <w:webHidden/>
+              </w:rPr>
+              <w:t>6</w:t>
+            </w:r>
+            <w:r>
+              <w:rPr>
+                <w:noProof/>
+                <w:webHidden/>
+              </w:rPr>
+              <w:fldChar w:fldCharType="end"/>
+            </w:r>
+          </w:hyperlink>
+        </w:p>
+        <w:p>
+          <w:pPr>
+            <w:pStyle w:val="TOC2"/>
+            <w:tabs>
+              <w:tab w:val="right" w:leader="dot" w:pos="9350"/>
+            </w:tabs>
+            <w:rPr>
+              <w:rFonts w:asciiTheme="minorHAnsi" w:eastAsiaTheme="minorEastAsia" w:hAnsiTheme="minorHAnsi" w:cstheme="minorBidi"/>
+              <w:noProof/>
+              <w:kern w:val="2"/>
+              <w:sz w:val="24"/>
+              <w:szCs w:val="24"/>
+              <w:lang w:val="en-US"/>
+              <w14:ligatures w14:val="standardContextual"/>
+            </w:rPr>
+          </w:pPr>
+          <w:hyperlink w:anchor="_Toc198219168" w:history="1">
+            <w:r>
+              <w:rPr>
+                <w:rStyle w:val="Hyperlink"/>
+                <w:rFonts w:ascii="Times New Roman" w:hAnsi="Times New Roman" w:cs="Times New Roman"/>
+                <w:noProof/>
+              </w:rPr>
+              <w:t>3.1 Home Page:</w:t>
+            </w:r>
+            <w:r>
+              <w:rPr>
+                <w:noProof/>
+                <w:webHidden/>
+              </w:rPr>
+              <w:tab/>
+            </w:r>
+            <w:r>
+              <w:rPr>
+                <w:noProof/>
+                <w:webHidden/>
+              </w:rPr>
+              <w:fldChar w:fldCharType="begin"/>
+            </w:r>
+            <w:r>
+              <w:rPr>
+                <w:noProof/>
+                <w:webHidden/>
+              </w:rPr>
+              <w:instrText xml:space="preserve"> PAGEREF _Toc198219168 \h </w:instrText>
+            </w:r>
+            <w:r>
+              <w:rPr>
+                <w:noProof/>
+                <w:webHidden/>
+              </w:rPr>
+            </w:r>
+            <w:r>
+              <w:rPr>
+                <w:noProof/>
+                <w:webHidden/>
+              </w:rPr>
+              <w:fldChar w:fldCharType="separate"/>
+            </w:r>
+            <w:r>
+              <w:rPr>
+                <w:noProof/>
+                <w:webHidden/>
+              </w:rPr>
+              <w:t>6</w:t>
+            </w:r>
+            <w:r>
+              <w:rPr>
+                <w:noProof/>
+                <w:webHidden/>
+              </w:rPr>
+              <w:fldChar w:fldCharType="end"/>
+            </w:r>
+          </w:hyperlink>
+        </w:p>
+        <w:p>
+          <w:pPr>
+            <w:pStyle w:val="TOC2"/>
+            <w:tabs>
+              <w:tab w:val="right" w:leader="dot" w:pos="9350"/>
+            </w:tabs>
+            <w:rPr>
+              <w:rFonts w:asciiTheme="minorHAnsi" w:eastAsiaTheme="minorEastAsia" w:hAnsiTheme="minorHAnsi" w:cstheme="minorBidi"/>
+              <w:noProof/>
+              <w:kern w:val="2"/>
+              <w:sz w:val="24"/>
+              <w:szCs w:val="24"/>
+              <w:lang w:val="en-US"/>
+              <w14:ligatures w14:val="standardContextual"/>
+            </w:rPr>
+          </w:pPr>
+          <w:hyperlink w:anchor="_Toc198219169" w:history="1">
+            <w:r>
+              <w:rPr>
+                <w:rStyle w:val="Hyperlink"/>
+                <w:rFonts w:ascii="Times New Roman" w:hAnsi="Times New Roman" w:cs="Times New Roman"/>
+                <w:noProof/>
+              </w:rPr>
+              <w:t>3.2 Dashboard:</w:t>
+            </w:r>
+            <w:r>
+              <w:rPr>
+                <w:noProof/>
+                <w:webHidden/>
+              </w:rPr>
+              <w:tab/>
+            </w:r>
+            <w:r>
+              <w:rPr>
+                <w:noProof/>
+                <w:webHidden/>
+              </w:rPr>
+              <w:fldChar w:fldCharType="begin"/>
+            </w:r>
+            <w:r>
+              <w:rPr>
+                <w:noProof/>
+                <w:webHidden/>
+              </w:rPr>
+              <w:instrText xml:space="preserve"> PAGEREF _Toc198219169 \h </w:instrText>
+            </w:r>
+            <w:r>
+              <w:rPr>
+                <w:noProof/>
+                <w:webHidden/>
+              </w:rPr>
+            </w:r>
+            <w:r>
+              <w:rPr>
+                <w:noProof/>
+                <w:webHidden/>
+              </w:rPr>
+              <w:fldChar w:fldCharType="separate"/>
+            </w:r>
+            <w:r>
+              <w:rPr>
+                <w:noProof/>
+                <w:webHidden/>
+              </w:rPr>
+              <w:t>6</w:t>
+            </w:r>
+            <w:r>
+              <w:rPr>
+                <w:noProof/>
+                <w:webHidden/>
+              </w:rPr>
+              <w:fldChar w:fldCharType="end"/>
+            </w:r>
+          </w:hyperlink>
+        </w:p>
+        <w:p>
+          <w:pPr>
+            <w:pStyle w:val="TOC2"/>
+            <w:tabs>
+              <w:tab w:val="right" w:leader="dot" w:pos="9350"/>
+            </w:tabs>
+            <w:rPr>
+              <w:rFonts w:asciiTheme="minorHAnsi" w:eastAsiaTheme="minorEastAsia" w:hAnsiTheme="minorHAnsi" w:cstheme="minorBidi"/>
+              <w:noProof/>
+              <w:kern w:val="2"/>
+              <w:sz w:val="24"/>
+              <w:szCs w:val="24"/>
+              <w:lang w:val="en-US"/>
+              <w14:ligatures w14:val="standardContextual"/>
+            </w:rPr>
+          </w:pPr>
+          <w:hyperlink w:anchor="_Toc198219170" w:history="1">
+            <w:r>
+              <w:rPr>
+                <w:rStyle w:val="Hyperlink"/>
+                <w:rFonts w:ascii="Times New Roman" w:hAnsi="Times New Roman" w:cs="Times New Roman"/>
+                <w:noProof/>
+              </w:rPr>
+              <w:t>3.3 Registration:</w:t>
+            </w:r>
+            <w:r>
+              <w:rPr>
+                <w:noProof/>
+                <w:webHidden/>
+              </w:rPr>
+              <w:tab/>
+            </w:r>
+            <w:r>
+              <w:rPr>
+                <w:noProof/>
+                <w:webHidden/>
+              </w:rPr>
+              <w:fldChar w:fldCharType="begin"/>
+            </w:r>
+            <w:r>
+              <w:rPr>
+                <w:noProof/>
+                <w:webHidden/>
+              </w:rPr>
+              <w:instrText xml:space="preserve"> PAGEREF _Toc198219170 \h </w:instrText>
+            </w:r>
+            <w:r>
+              <w:rPr>
+                <w:noProof/>
+                <w:webHidden/>
+              </w:rPr>
+            </w:r>
+            <w:r>
+              <w:rPr>
+                <w:noProof/>
+                <w:webHidden/>
+              </w:rPr>
+              <w:fldChar w:fldCharType="separate"/>
+            </w:r>
+            <w:r>
+              <w:rPr>
+                <w:noProof/>
+                <w:webHidden/>
+              </w:rPr>
+              <w:t>6</w:t>
+            </w:r>
+            <w:r>
+              <w:rPr>
+                <w:noProof/>
+                <w:webHidden/>
+              </w:rPr>
+              <w:fldChar w:fldCharType="end"/>
+            </w:r>
+          </w:hyperlink>
+        </w:p>
+        <w:p>
+          <w:pPr>
+            <w:pStyle w:val="TOC2"/>
+            <w:tabs>
+              <w:tab w:val="right" w:leader="dot" w:pos="9350"/>
+            </w:tabs>
+            <w:rPr>
+              <w:rFonts w:asciiTheme="minorHAnsi" w:eastAsiaTheme="minorEastAsia" w:hAnsiTheme="minorHAnsi" w:cstheme="minorBidi"/>
+              <w:noProof/>
+              <w:kern w:val="2"/>
+              <w:sz w:val="24"/>
+              <w:szCs w:val="24"/>
+              <w:lang w:val="en-US"/>
+              <w14:ligatures w14:val="standardContextual"/>
+            </w:rPr>
+          </w:pPr>
+          <w:hyperlink w:anchor="_Toc198219171" w:history="1">
+            <w:r>
+              <w:rPr>
+                <w:rStyle w:val="Hyperlink"/>
+                <w:rFonts w:ascii="Times New Roman" w:hAnsi="Times New Roman" w:cs="Times New Roman"/>
+                <w:noProof/>
+              </w:rPr>
+              <w:t>3.4 Login:</w:t>
+            </w:r>
+            <w:r>
+              <w:rPr>
+                <w:noProof/>
+                <w:webHidden/>
+              </w:rPr>
+              <w:tab/>
+            </w:r>
+            <w:r>
+              <w:rPr>
+                <w:noProof/>
+                <w:webHidden/>
+              </w:rPr>
+              <w:fldChar w:fldCharType="begin"/>
+            </w:r>
+            <w:r>
+              <w:rPr>
+                <w:noProof/>
+                <w:webHidden/>
+              </w:rPr>
+              <w:instrText xml:space="preserve"> PAGEREF _Toc198219171 \h </w:instrText>
+            </w:r>
+            <w:r>
+              <w:rPr>
+                <w:noProof/>
+                <w:webHidden/>
+              </w:rPr>
+            </w:r>
+            <w:r>
+              <w:rPr>
+                <w:noProof/>
+                <w:webHidden/>
+              </w:rPr>
+              <w:fldChar w:fldCharType="separate"/>
+            </w:r>
+            <w:r>
+              <w:rPr>
+                <w:noProof/>
+                <w:webHidden/>
+              </w:rPr>
+              <w:t>6</w:t>
+            </w:r>
+            <w:r>
+              <w:rPr>
+                <w:noProof/>
+                <w:webHidden/>
+              </w:rPr>
+              <w:fldChar w:fldCharType="end"/>
+            </w:r>
+          </w:hyperlink>
+        </w:p>
+        <w:p>
+          <w:pPr>
+            <w:pStyle w:val="TOC2"/>
+            <w:tabs>
+              <w:tab w:val="right" w:leader="dot" w:pos="9350"/>
+            </w:tabs>
+            <w:rPr>
+              <w:rFonts w:asciiTheme="minorHAnsi" w:eastAsiaTheme="minorEastAsia" w:hAnsiTheme="minorHAnsi" w:cstheme="minorBidi"/>
+              <w:noProof/>
+              <w:kern w:val="2"/>
+              <w:sz w:val="24"/>
+              <w:szCs w:val="24"/>
+              <w:lang w:val="en-US"/>
+              <w14:ligatures w14:val="standardContextual"/>
+            </w:rPr>
+          </w:pPr>
+          <w:hyperlink w:anchor="_Toc198219172" w:history="1">
+            <w:r>
+              <w:rPr>
+                <w:rStyle w:val="Hyperlink"/>
+                <w:rFonts w:ascii="Times New Roman" w:hAnsi="Times New Roman" w:cs="Times New Roman"/>
+                <w:noProof/>
+              </w:rPr>
+              <w:t>3.5 Logout:</w:t>
+            </w:r>
+            <w:r>
+              <w:rPr>
+                <w:noProof/>
+                <w:webHidden/>
+              </w:rPr>
+              <w:tab/>
+            </w:r>
+            <w:r>
+              <w:rPr>
+                <w:noProof/>
+                <w:webHidden/>
+              </w:rPr>
+              <w:fldChar w:fldCharType="begin"/>
+            </w:r>
+            <w:r>
+              <w:rPr>
+                <w:noProof/>
+                <w:webHidden/>
+              </w:rPr>
+              <w:instrText xml:space="preserve"> PAGEREF _Toc198219172 \h </w:instrText>
+            </w:r>
+            <w:r>
+              <w:rPr>
+                <w:noProof/>
+                <w:webHidden/>
+              </w:rPr>
+            </w:r>
+            <w:r>
+              <w:rPr>
+                <w:noProof/>
+                <w:webHidden/>
+              </w:rPr>
+              <w:fldChar w:fldCharType="separate"/>
+            </w:r>
+            <w:r>
+              <w:rPr>
+                <w:noProof/>
+                <w:webHidden/>
+              </w:rPr>
+              <w:t>7</w:t>
+            </w:r>
+            <w:r>
+              <w:rPr>
+                <w:noProof/>
+                <w:webHidden/>
+              </w:rPr>
+              <w:fldChar w:fldCharType="end"/>
+            </w:r>
+          </w:hyperlink>
+        </w:p>
+        <w:p>
+          <w:pPr>
+            <w:pStyle w:val="TOC2"/>
+            <w:tabs>
+              <w:tab w:val="right" w:leader="dot" w:pos="9350"/>
+            </w:tabs>
+            <w:rPr>
+              <w:rFonts w:asciiTheme="minorHAnsi" w:eastAsiaTheme="minorEastAsia" w:hAnsiTheme="minorHAnsi" w:cstheme="minorBidi"/>
+              <w:noProof/>
+              <w:kern w:val="2"/>
+              <w:sz w:val="24"/>
+              <w:szCs w:val="24"/>
+              <w:lang w:val="en-US"/>
+              <w14:ligatures w14:val="standardContextual"/>
+            </w:rPr>
+          </w:pPr>
+          <w:hyperlink w:anchor="_Toc198219173" w:history="1">
+            <w:r>
+              <w:rPr>
+                <w:rStyle w:val="Hyperlink"/>
+                <w:rFonts w:ascii="Times New Roman" w:hAnsi="Times New Roman" w:cs="Times New Roman"/>
+                <w:noProof/>
+              </w:rPr>
+              <w:t>3.6 User Management:</w:t>
+            </w:r>
+            <w:r>
+              <w:rPr>
+                <w:noProof/>
+                <w:webHidden/>
+              </w:rPr>
+              <w:tab/>
+            </w:r>
+            <w:r>
+              <w:rPr>
+                <w:noProof/>
+                <w:webHidden/>
+              </w:rPr>
+              <w:fldChar w:fldCharType="begin"/>
+            </w:r>
+            <w:r>
+              <w:rPr>
+                <w:noProof/>
+                <w:webHidden/>
+              </w:rPr>
+              <w:instrText xml:space="preserve"> PAGEREF _Toc198219173 \h </w:instrText>
+            </w:r>
+            <w:r>
+              <w:rPr>
+                <w:noProof/>
+                <w:webHidden/>
+              </w:rPr>
+            </w:r>
+            <w:r>
+              <w:rPr>
+                <w:noProof/>
+                <w:webHidden/>
+              </w:rPr>
+              <w:fldChar w:fldCharType="separate"/>
+            </w:r>
+            <w:r>
+              <w:rPr>
+                <w:noProof/>
+                <w:webHidden/>
+              </w:rPr>
+              <w:t>7</w:t>
             </w:r>
             <w:r>
               <w:rPr>
@@ -1188,7 +1713,7 @@
           <w:rFonts w:ascii="Times New Roman" w:hAnsi="Times New Roman" w:cs="Times New Roman"/>
         </w:rPr>
       </w:pPr>
-      <w:bookmarkStart w:id="0" w:name="_Toc198217529"/>
+      <w:bookmarkStart w:id="0" w:name="_Toc198219154"/>
       <w:r>
         <w:rPr>
           <w:rFonts w:ascii="Times New Roman" w:hAnsi="Times New Roman" w:cs="Times New Roman"/>
@@ -1214,17 +1739,7 @@
           <w:szCs w:val="24"/>
           <w:lang w:val="en-US"/>
         </w:rPr>
-        <w:t xml:space="preserve">The Online Bookstore is a modern web application designed to deliver a simple, intuitive, and user-friendly platform for accessing a diverse collection of digital books. Focused on open access, the website allows users to read books online, download them in PDF format, and rate </w:t>
-      </w:r>
-      <w:r>
-        <w:rPr>
-          <w:rFonts w:ascii="Times New Roman" w:eastAsia="Times New Roman" w:hAnsi="Times New Roman" w:cs="Times New Roman"/>
-          <w:sz w:val="24"/>
-          <w:szCs w:val="24"/>
-          <w:lang w:val="en-US"/>
-        </w:rPr>
-        <w:lastRenderedPageBreak/>
-        <w:t>them, all without the need for user registration or login. This approach ensures a seamless and hassle-free reading experience for all users.</w:t>
+        <w:t>The Online Bookstore is a modern web application designed to deliver a simple, intuitive, and user-friendly platform for accessing a diverse collection of digital books. Focused on open access, the website allows users to read books online, download them in PDF format, and rate them, all without the need for user registration or login. This approach ensures a seamless and hassle-free reading experience for all users.</w:t>
       </w:r>
     </w:p>
     <w:p>
@@ -1340,7 +1855,7 @@
         </w:rPr>
         <w:t xml:space="preserve">  </w:t>
       </w:r>
-      <w:bookmarkStart w:id="1" w:name="_Toc198217530"/>
+      <w:bookmarkStart w:id="1" w:name="_Toc198219155"/>
       <w:r>
         <w:rPr>
           <w:rFonts w:ascii="Times New Roman" w:hAnsi="Times New Roman" w:cs="Times New Roman"/>
@@ -1387,7 +1902,7 @@
         </w:rPr>
         <w:t xml:space="preserve">  </w:t>
       </w:r>
-      <w:bookmarkStart w:id="2" w:name="_Toc198217531"/>
+      <w:bookmarkStart w:id="2" w:name="_Toc198219156"/>
       <w:r>
         <w:rPr>
           <w:rFonts w:ascii="Times New Roman" w:hAnsi="Times New Roman" w:cs="Times New Roman"/>
@@ -1556,7 +2071,7 @@
         </w:rPr>
         <w:t xml:space="preserve">  </w:t>
       </w:r>
-      <w:bookmarkStart w:id="3" w:name="_Toc198217532"/>
+      <w:bookmarkStart w:id="3" w:name="_Toc198219157"/>
       <w:r>
         <w:rPr>
           <w:rFonts w:ascii="Times New Roman" w:hAnsi="Times New Roman" w:cs="Times New Roman"/>
@@ -1709,6 +2224,7 @@
           <w:szCs w:val="24"/>
           <w:lang w:val="en-US"/>
         </w:rPr>
+        <w:lastRenderedPageBreak/>
         <w:t>Providing a scalable and maintainable backend.</w:t>
       </w:r>
     </w:p>
@@ -1725,7 +2241,7 @@
         </w:rPr>
         <w:t xml:space="preserve">  </w:t>
       </w:r>
-      <w:bookmarkStart w:id="4" w:name="_Toc198217533"/>
+      <w:bookmarkStart w:id="4" w:name="_Toc198219158"/>
       <w:r>
         <w:rPr>
           <w:rFonts w:ascii="Times New Roman" w:hAnsi="Times New Roman" w:cs="Times New Roman"/>
@@ -1846,7 +2362,6 @@
           <w:sz w:val="24"/>
           <w:szCs w:val="24"/>
         </w:rPr>
-        <w:lastRenderedPageBreak/>
         <w:t>Design &amp; Prototyping</w:t>
       </w:r>
       <w:r>
@@ -2073,7 +2588,7 @@
         </w:rPr>
         <w:t xml:space="preserve">  </w:t>
       </w:r>
-      <w:bookmarkStart w:id="5" w:name="_Toc198217534"/>
+      <w:bookmarkStart w:id="5" w:name="_Toc198219159"/>
       <w:r>
         <w:rPr>
           <w:rFonts w:ascii="Times New Roman" w:hAnsi="Times New Roman" w:cs="Times New Roman"/>
@@ -2300,11 +2815,12 @@
           <w:rFonts w:ascii="Times New Roman" w:hAnsi="Times New Roman" w:cs="Times New Roman"/>
         </w:rPr>
       </w:pPr>
-      <w:bookmarkStart w:id="6" w:name="_Toc198217535"/>
+      <w:bookmarkStart w:id="6" w:name="_Toc198219160"/>
       <w:r>
         <w:rPr>
           <w:rFonts w:ascii="Times New Roman" w:hAnsi="Times New Roman" w:cs="Times New Roman"/>
         </w:rPr>
+        <w:lastRenderedPageBreak/>
         <w:t>2. RESEARCH</w:t>
       </w:r>
       <w:bookmarkEnd w:id="6"/>
@@ -2328,7 +2844,7 @@
         </w:rPr>
         <w:t xml:space="preserve">  </w:t>
       </w:r>
-      <w:bookmarkStart w:id="7" w:name="_Toc198217536"/>
+      <w:bookmarkStart w:id="7" w:name="_Toc198219161"/>
       <w:r>
         <w:rPr>
           <w:rStyle w:val="Strong"/>
@@ -2366,7 +2882,7 @@
           <w:rFonts w:ascii="Times New Roman" w:hAnsi="Times New Roman" w:cs="Times New Roman"/>
         </w:rPr>
       </w:pPr>
-      <w:bookmarkStart w:id="8" w:name="_Toc198217537"/>
+      <w:bookmarkStart w:id="8" w:name="_Toc198219162"/>
       <w:r>
         <w:rPr>
           <w:rStyle w:val="Strong"/>
@@ -2471,7 +2987,6 @@
         <w:rPr>
           <w:rStyle w:val="Strong"/>
         </w:rPr>
-        <w:lastRenderedPageBreak/>
         <w:t>Mobile device usage</w:t>
       </w:r>
       <w:r>
@@ -2495,7 +3010,7 @@
           <w:rFonts w:ascii="Times New Roman" w:hAnsi="Times New Roman" w:cs="Times New Roman"/>
         </w:rPr>
       </w:pPr>
-      <w:bookmarkStart w:id="9" w:name="_Toc198217538"/>
+      <w:bookmarkStart w:id="9" w:name="_Toc198219163"/>
       <w:r>
         <w:rPr>
           <w:rStyle w:val="Strong"/>
@@ -2650,7 +3165,7 @@
           <w:rFonts w:ascii="Times New Roman" w:hAnsi="Times New Roman" w:cs="Times New Roman"/>
         </w:rPr>
       </w:pPr>
-      <w:bookmarkStart w:id="10" w:name="_Toc198217539"/>
+      <w:bookmarkStart w:id="10" w:name="_Toc198219164"/>
       <w:r>
         <w:rPr>
           <w:rStyle w:val="Strong"/>
@@ -2806,6 +3321,7 @@
         <w:rPr>
           <w:rStyle w:val="Strong"/>
         </w:rPr>
+        <w:lastRenderedPageBreak/>
         <w:t>Secondary Audience:</w:t>
       </w:r>
     </w:p>
@@ -2876,7 +3392,7 @@
         </w:rPr>
         <w:t xml:space="preserve">  </w:t>
       </w:r>
-      <w:bookmarkStart w:id="11" w:name="_Toc198217540"/>
+      <w:bookmarkStart w:id="11" w:name="_Toc198219165"/>
       <w:r>
         <w:rPr>
           <w:rStyle w:val="Strong"/>
@@ -2917,7 +3433,7 @@
           <w:bCs w:val="0"/>
         </w:rPr>
       </w:pPr>
-      <w:bookmarkStart w:id="12" w:name="_Toc198217541"/>
+      <w:bookmarkStart w:id="12" w:name="_Toc198219166"/>
       <w:r>
         <w:rPr>
           <w:rStyle w:val="Strong"/>
@@ -3021,7 +3537,6 @@
       </w:pPr>
       <w:proofErr w:type="spellStart"/>
       <w:r>
-        <w:lastRenderedPageBreak/>
         <w:t>React’s</w:t>
       </w:r>
       <w:proofErr w:type="spellEnd"/>
@@ -3306,6 +3821,7 @@
         <w:rPr>
           <w:rStyle w:val="Strong"/>
         </w:rPr>
+        <w:lastRenderedPageBreak/>
         <w:t>Hosting:</w:t>
       </w:r>
     </w:p>
@@ -3366,6 +3882,600 @@
         </w:rPr>
         <w:pict w14:anchorId="3AB579C2">
           <v:rect id="_x0000_i1025" style="width:468pt;height:1.2pt" o:hralign="center" o:hrstd="t" o:hr="t" fillcolor="#a0a0a0" stroked="f"/>
+        </w:pict>
+      </w:r>
+    </w:p>
+    <w:p>
+      <w:pPr>
+        <w:pStyle w:val="Heading1"/>
+        <w:rPr>
+          <w:rFonts w:ascii="Times New Roman" w:hAnsi="Times New Roman" w:cs="Times New Roman"/>
+        </w:rPr>
+      </w:pPr>
+      <w:bookmarkStart w:id="13" w:name="_Toc185268487"/>
+      <w:bookmarkStart w:id="14" w:name="_Toc198219167"/>
+      <w:r>
+        <w:rPr>
+          <w:rFonts w:ascii="Times New Roman" w:hAnsi="Times New Roman" w:cs="Times New Roman"/>
+        </w:rPr>
+        <w:t>3. DESCRIPTION</w:t>
+      </w:r>
+      <w:bookmarkEnd w:id="13"/>
+      <w:bookmarkEnd w:id="14"/>
+    </w:p>
+    <w:p>
+      <w:pPr>
+        <w:pStyle w:val="Heading2"/>
+        <w:rPr>
+          <w:rFonts w:ascii="Times New Roman" w:hAnsi="Times New Roman" w:cs="Times New Roman"/>
+        </w:rPr>
+      </w:pPr>
+      <w:r>
+        <w:rPr>
+          <w:rFonts w:ascii="Times New Roman" w:hAnsi="Times New Roman" w:cs="Times New Roman"/>
+        </w:rPr>
+        <w:t xml:space="preserve">  </w:t>
+      </w:r>
+      <w:bookmarkStart w:id="15" w:name="_Toc185268488"/>
+      <w:bookmarkStart w:id="16" w:name="_Toc198219168"/>
+      <w:r>
+        <w:rPr>
+          <w:rFonts w:ascii="Times New Roman" w:hAnsi="Times New Roman" w:cs="Times New Roman"/>
+        </w:rPr>
+        <w:t>3.1 Home Page:</w:t>
+      </w:r>
+      <w:bookmarkEnd w:id="15"/>
+      <w:bookmarkEnd w:id="16"/>
+    </w:p>
+    <w:p>
+      <w:pPr>
+        <w:spacing w:before="100" w:beforeAutospacing="1" w:after="100" w:afterAutospacing="1" w:line="240" w:lineRule="auto"/>
+        <w:ind w:left="360"/>
+        <w:rPr>
+          <w:rFonts w:ascii="Times New Roman" w:eastAsia="Times New Roman" w:hAnsi="Times New Roman" w:cs="Times New Roman"/>
+          <w:sz w:val="24"/>
+          <w:szCs w:val="24"/>
+        </w:rPr>
+      </w:pPr>
+      <w:r>
+        <w:rPr>
+          <w:rFonts w:ascii="Times New Roman" w:eastAsia="Times New Roman" w:hAnsi="Times New Roman" w:cs="Times New Roman"/>
+          <w:sz w:val="24"/>
+          <w:szCs w:val="24"/>
+        </w:rPr>
+        <w:t>The Home Page serves as the primary interface for users, providing access to all essential features of the blogging web app. It includes:</w:t>
+      </w:r>
+    </w:p>
+    <w:p>
+      <w:pPr>
+        <w:numPr>
+          <w:ilvl w:val="0"/>
+          <w:numId w:val="61"/>
+        </w:numPr>
+        <w:spacing w:before="100" w:beforeAutospacing="1" w:after="100" w:afterAutospacing="1" w:line="240" w:lineRule="auto"/>
+        <w:rPr>
+          <w:rFonts w:ascii="Times New Roman" w:eastAsia="Times New Roman" w:hAnsi="Times New Roman" w:cs="Times New Roman"/>
+          <w:sz w:val="24"/>
+          <w:szCs w:val="24"/>
+          <w:lang w:val="en-US"/>
+        </w:rPr>
+      </w:pPr>
+      <w:r>
+        <w:rPr>
+          <w:rFonts w:ascii="Times New Roman" w:eastAsia="Times New Roman" w:hAnsi="Times New Roman" w:cs="Times New Roman"/>
+          <w:sz w:val="24"/>
+          <w:szCs w:val="24"/>
+          <w:lang w:val="en-US"/>
+        </w:rPr>
+        <w:t>Featured books carousel</w:t>
+      </w:r>
+    </w:p>
+    <w:p>
+      <w:pPr>
+        <w:numPr>
+          <w:ilvl w:val="0"/>
+          <w:numId w:val="61"/>
+        </w:numPr>
+        <w:spacing w:before="100" w:beforeAutospacing="1" w:after="100" w:afterAutospacing="1" w:line="240" w:lineRule="auto"/>
+        <w:rPr>
+          <w:rFonts w:ascii="Times New Roman" w:eastAsia="Times New Roman" w:hAnsi="Times New Roman" w:cs="Times New Roman"/>
+          <w:sz w:val="24"/>
+          <w:szCs w:val="24"/>
+          <w:lang w:val="en-US"/>
+        </w:rPr>
+      </w:pPr>
+      <w:r>
+        <w:rPr>
+          <w:rFonts w:ascii="Times New Roman" w:eastAsia="Times New Roman" w:hAnsi="Times New Roman" w:cs="Times New Roman"/>
+          <w:sz w:val="24"/>
+          <w:szCs w:val="24"/>
+          <w:lang w:val="en-US"/>
+        </w:rPr>
+        <w:t>Search bar</w:t>
+      </w:r>
+    </w:p>
+    <w:p>
+      <w:pPr>
+        <w:numPr>
+          <w:ilvl w:val="0"/>
+          <w:numId w:val="61"/>
+        </w:numPr>
+        <w:spacing w:before="100" w:beforeAutospacing="1" w:after="100" w:afterAutospacing="1" w:line="240" w:lineRule="auto"/>
+        <w:rPr>
+          <w:rFonts w:ascii="Times New Roman" w:eastAsia="Times New Roman" w:hAnsi="Times New Roman" w:cs="Times New Roman"/>
+          <w:sz w:val="24"/>
+          <w:szCs w:val="24"/>
+          <w:lang w:val="en-US"/>
+        </w:rPr>
+      </w:pPr>
+      <w:r>
+        <w:rPr>
+          <w:rFonts w:ascii="Times New Roman" w:eastAsia="Times New Roman" w:hAnsi="Times New Roman" w:cs="Times New Roman"/>
+          <w:sz w:val="24"/>
+          <w:szCs w:val="24"/>
+          <w:lang w:val="en-US"/>
+        </w:rPr>
+        <w:t>Category filters</w:t>
+      </w:r>
+    </w:p>
+    <w:p>
+      <w:pPr>
+        <w:numPr>
+          <w:ilvl w:val="0"/>
+          <w:numId w:val="61"/>
+        </w:numPr>
+        <w:spacing w:before="100" w:beforeAutospacing="1" w:after="100" w:afterAutospacing="1" w:line="240" w:lineRule="auto"/>
+        <w:rPr>
+          <w:rFonts w:ascii="Times New Roman" w:eastAsia="Times New Roman" w:hAnsi="Times New Roman" w:cs="Times New Roman"/>
+          <w:sz w:val="24"/>
+          <w:szCs w:val="24"/>
+          <w:lang w:val="en-US"/>
+        </w:rPr>
+      </w:pPr>
+      <w:r>
+        <w:rPr>
+          <w:rFonts w:ascii="Times New Roman" w:eastAsia="Times New Roman" w:hAnsi="Times New Roman" w:cs="Times New Roman"/>
+          <w:sz w:val="24"/>
+          <w:szCs w:val="24"/>
+          <w:lang w:val="en-US"/>
+        </w:rPr>
+        <w:t>Top-rated books</w:t>
+      </w:r>
+    </w:p>
+    <w:p>
+      <w:pPr>
+        <w:numPr>
+          <w:ilvl w:val="0"/>
+          <w:numId w:val="61"/>
+        </w:numPr>
+        <w:spacing w:before="100" w:beforeAutospacing="1" w:after="100" w:afterAutospacing="1" w:line="240" w:lineRule="auto"/>
+        <w:rPr>
+          <w:rFonts w:ascii="Times New Roman" w:eastAsia="Times New Roman" w:hAnsi="Times New Roman" w:cs="Times New Roman"/>
+          <w:sz w:val="24"/>
+          <w:szCs w:val="24"/>
+          <w:lang w:val="en-US"/>
+        </w:rPr>
+      </w:pPr>
+      <w:r>
+        <w:rPr>
+          <w:rFonts w:ascii="Times New Roman" w:eastAsia="Times New Roman" w:hAnsi="Times New Roman" w:cs="Times New Roman"/>
+          <w:sz w:val="24"/>
+          <w:szCs w:val="24"/>
+          <w:lang w:val="en-US"/>
+        </w:rPr>
+        <w:t>Navigation to admin panel (hidden from general users)</w:t>
+      </w:r>
+    </w:p>
+    <w:p>
+      <w:pPr>
+        <w:pStyle w:val="Heading2"/>
+        <w:rPr>
+          <w:rFonts w:ascii="Times New Roman" w:hAnsi="Times New Roman" w:cs="Times New Roman"/>
+        </w:rPr>
+      </w:pPr>
+      <w:r>
+        <w:rPr>
+          <w:rFonts w:ascii="Times New Roman" w:hAnsi="Times New Roman" w:cs="Times New Roman"/>
+        </w:rPr>
+        <w:t xml:space="preserve">  </w:t>
+      </w:r>
+      <w:bookmarkStart w:id="17" w:name="_Toc185268489"/>
+      <w:bookmarkStart w:id="18" w:name="_Toc198219169"/>
+      <w:r>
+        <w:rPr>
+          <w:rFonts w:ascii="Times New Roman" w:hAnsi="Times New Roman" w:cs="Times New Roman"/>
+        </w:rPr>
+        <w:t>3.2 Dashboard:</w:t>
+      </w:r>
+      <w:bookmarkEnd w:id="17"/>
+      <w:bookmarkEnd w:id="18"/>
+    </w:p>
+    <w:p>
+      <w:pPr>
+        <w:spacing w:before="100" w:beforeAutospacing="1" w:after="100" w:afterAutospacing="1" w:line="240" w:lineRule="auto"/>
+        <w:ind w:left="360"/>
+        <w:rPr>
+          <w:rFonts w:ascii="Times New Roman" w:eastAsia="Times New Roman" w:hAnsi="Times New Roman" w:cs="Times New Roman"/>
+          <w:sz w:val="24"/>
+          <w:szCs w:val="24"/>
+        </w:rPr>
+      </w:pPr>
+      <w:r>
+        <w:rPr>
+          <w:rFonts w:ascii="Times New Roman" w:eastAsia="Times New Roman" w:hAnsi="Times New Roman" w:cs="Times New Roman"/>
+          <w:sz w:val="24"/>
+          <w:szCs w:val="24"/>
+        </w:rPr>
+        <w:t xml:space="preserve">The Dashboard is a personalized space for </w:t>
+      </w:r>
+      <w:r>
+        <w:rPr>
+          <w:rFonts w:ascii="Times New Roman" w:eastAsia="Times New Roman" w:hAnsi="Times New Roman" w:cs="Times New Roman"/>
+          <w:sz w:val="24"/>
+          <w:szCs w:val="24"/>
+        </w:rPr>
+        <w:t>admin</w:t>
+      </w:r>
+      <w:r>
+        <w:rPr>
+          <w:rFonts w:ascii="Times New Roman" w:eastAsia="Times New Roman" w:hAnsi="Times New Roman" w:cs="Times New Roman"/>
+          <w:sz w:val="24"/>
+          <w:szCs w:val="24"/>
+        </w:rPr>
+        <w:t>, providing tools to manage their content and activities. Key functionalities include:</w:t>
+      </w:r>
+    </w:p>
+    <w:p>
+      <w:pPr>
+        <w:numPr>
+          <w:ilvl w:val="0"/>
+          <w:numId w:val="62"/>
+        </w:numPr>
+        <w:spacing w:before="100" w:beforeAutospacing="1" w:after="100" w:afterAutospacing="1" w:line="240" w:lineRule="auto"/>
+        <w:rPr>
+          <w:rFonts w:ascii="Times New Roman" w:eastAsia="Times New Roman" w:hAnsi="Times New Roman" w:cs="Times New Roman"/>
+          <w:sz w:val="24"/>
+          <w:szCs w:val="24"/>
+          <w:lang w:val="en-US"/>
+        </w:rPr>
+      </w:pPr>
+      <w:r>
+        <w:rPr>
+          <w:rFonts w:ascii="Times New Roman" w:eastAsia="Times New Roman" w:hAnsi="Times New Roman" w:cs="Times New Roman"/>
+          <w:b/>
+          <w:bCs/>
+          <w:sz w:val="24"/>
+          <w:szCs w:val="24"/>
+          <w:lang w:val="en-US"/>
+        </w:rPr>
+        <w:t>User Side (public-facing):</w:t>
+      </w:r>
+      <w:r>
+        <w:rPr>
+          <w:rFonts w:ascii="Times New Roman" w:eastAsia="Times New Roman" w:hAnsi="Times New Roman" w:cs="Times New Roman"/>
+          <w:sz w:val="24"/>
+          <w:szCs w:val="24"/>
+          <w:lang w:val="en-US"/>
+        </w:rPr>
+        <w:t xml:space="preserve"> Book previews, download buttons, and rating inputs.</w:t>
+      </w:r>
+    </w:p>
+    <w:p>
+      <w:pPr>
+        <w:numPr>
+          <w:ilvl w:val="0"/>
+          <w:numId w:val="62"/>
+        </w:numPr>
+        <w:spacing w:before="100" w:beforeAutospacing="1" w:after="100" w:afterAutospacing="1" w:line="240" w:lineRule="auto"/>
+        <w:rPr>
+          <w:rFonts w:ascii="Times New Roman" w:eastAsia="Times New Roman" w:hAnsi="Times New Roman" w:cs="Times New Roman"/>
+          <w:sz w:val="24"/>
+          <w:szCs w:val="24"/>
+          <w:lang w:val="en-US"/>
+        </w:rPr>
+      </w:pPr>
+      <w:r>
+        <w:rPr>
+          <w:rFonts w:ascii="Times New Roman" w:eastAsia="Times New Roman" w:hAnsi="Times New Roman" w:cs="Times New Roman"/>
+          <w:b/>
+          <w:bCs/>
+          <w:sz w:val="24"/>
+          <w:szCs w:val="24"/>
+          <w:lang w:val="en-US"/>
+        </w:rPr>
+        <w:t>Admin Side:</w:t>
+      </w:r>
+      <w:r>
+        <w:rPr>
+          <w:rFonts w:ascii="Times New Roman" w:eastAsia="Times New Roman" w:hAnsi="Times New Roman" w:cs="Times New Roman"/>
+          <w:sz w:val="24"/>
+          <w:szCs w:val="24"/>
+          <w:lang w:val="en-US"/>
+        </w:rPr>
+        <w:t xml:space="preserve"> A secure interface to manage book content — add, edit, delete books, view download counts and ratings.</w:t>
+      </w:r>
+    </w:p>
+    <w:p>
+      <w:pPr>
+        <w:pStyle w:val="Heading2"/>
+        <w:rPr>
+          <w:rFonts w:ascii="Times New Roman" w:hAnsi="Times New Roman" w:cs="Times New Roman"/>
+        </w:rPr>
+      </w:pPr>
+      <w:r>
+        <w:rPr>
+          <w:rFonts w:ascii="Times New Roman" w:hAnsi="Times New Roman" w:cs="Times New Roman"/>
+        </w:rPr>
+        <w:t xml:space="preserve">  </w:t>
+      </w:r>
+      <w:bookmarkStart w:id="19" w:name="_Toc185268490"/>
+      <w:bookmarkStart w:id="20" w:name="_Toc198219170"/>
+      <w:r>
+        <w:rPr>
+          <w:rFonts w:ascii="Times New Roman" w:hAnsi="Times New Roman" w:cs="Times New Roman"/>
+        </w:rPr>
+        <w:t>3.3 Registration:</w:t>
+      </w:r>
+      <w:bookmarkEnd w:id="19"/>
+      <w:bookmarkEnd w:id="20"/>
+    </w:p>
+    <w:p>
+      <w:pPr>
+        <w:spacing w:before="100" w:beforeAutospacing="1" w:after="100" w:afterAutospacing="1" w:line="240" w:lineRule="auto"/>
+        <w:ind w:left="360"/>
+        <w:rPr>
+          <w:rFonts w:ascii="Times New Roman" w:eastAsia="Times New Roman" w:hAnsi="Times New Roman" w:cs="Times New Roman"/>
+          <w:sz w:val="24"/>
+          <w:szCs w:val="24"/>
+        </w:rPr>
+      </w:pPr>
+      <w:r>
+        <w:rPr>
+          <w:rFonts w:ascii="Times New Roman" w:eastAsia="Times New Roman" w:hAnsi="Times New Roman" w:cs="Times New Roman"/>
+          <w:sz w:val="24"/>
+          <w:szCs w:val="24"/>
+        </w:rPr>
+        <w:t xml:space="preserve">Since users do </w:t>
+      </w:r>
+      <w:r>
+        <w:rPr>
+          <w:rFonts w:ascii="Times New Roman" w:eastAsia="Times New Roman" w:hAnsi="Times New Roman" w:cs="Times New Roman"/>
+          <w:b/>
+          <w:bCs/>
+          <w:sz w:val="24"/>
+          <w:szCs w:val="24"/>
+        </w:rPr>
+        <w:t>not register</w:t>
+      </w:r>
+      <w:r>
+        <w:rPr>
+          <w:rFonts w:ascii="Times New Roman" w:eastAsia="Times New Roman" w:hAnsi="Times New Roman" w:cs="Times New Roman"/>
+          <w:sz w:val="24"/>
+          <w:szCs w:val="24"/>
+        </w:rPr>
+        <w:t xml:space="preserve">, clarify that the system is fully open-access. Optionally mention that only the </w:t>
+      </w:r>
+      <w:r>
+        <w:rPr>
+          <w:rFonts w:ascii="Times New Roman" w:eastAsia="Times New Roman" w:hAnsi="Times New Roman" w:cs="Times New Roman"/>
+          <w:b/>
+          <w:bCs/>
+          <w:sz w:val="24"/>
+          <w:szCs w:val="24"/>
+        </w:rPr>
+        <w:t>admin has credentials</w:t>
+      </w:r>
+      <w:r>
+        <w:rPr>
+          <w:rFonts w:ascii="Times New Roman" w:eastAsia="Times New Roman" w:hAnsi="Times New Roman" w:cs="Times New Roman"/>
+          <w:sz w:val="24"/>
+          <w:szCs w:val="24"/>
+        </w:rPr>
+        <w:t>, and these are securely stored and managed for accessing the backend.</w:t>
+      </w:r>
+    </w:p>
+    <w:p>
+      <w:pPr>
+        <w:pStyle w:val="Heading2"/>
+        <w:rPr>
+          <w:rFonts w:ascii="Times New Roman" w:hAnsi="Times New Roman" w:cs="Times New Roman"/>
+        </w:rPr>
+      </w:pPr>
+      <w:r>
+        <w:rPr>
+          <w:rFonts w:ascii="Times New Roman" w:hAnsi="Times New Roman" w:cs="Times New Roman"/>
+        </w:rPr>
+        <w:t xml:space="preserve">  </w:t>
+      </w:r>
+      <w:bookmarkStart w:id="21" w:name="_Toc185268491"/>
+      <w:bookmarkStart w:id="22" w:name="_Toc198219171"/>
+      <w:r>
+        <w:rPr>
+          <w:rFonts w:ascii="Times New Roman" w:hAnsi="Times New Roman" w:cs="Times New Roman"/>
+        </w:rPr>
+        <w:t>3.4 Login:</w:t>
+      </w:r>
+      <w:bookmarkEnd w:id="21"/>
+      <w:bookmarkEnd w:id="22"/>
+    </w:p>
+    <w:p>
+      <w:pPr>
+        <w:spacing w:before="100" w:beforeAutospacing="1" w:after="100" w:afterAutospacing="1" w:line="240" w:lineRule="auto"/>
+        <w:ind w:left="360"/>
+        <w:rPr>
+          <w:rFonts w:ascii="Times New Roman" w:eastAsia="Times New Roman" w:hAnsi="Times New Roman" w:cs="Times New Roman"/>
+          <w:sz w:val="24"/>
+          <w:szCs w:val="24"/>
+        </w:rPr>
+      </w:pPr>
+      <w:r>
+        <w:rPr>
+          <w:rFonts w:ascii="Times New Roman" w:eastAsia="Times New Roman" w:hAnsi="Times New Roman" w:cs="Times New Roman"/>
+          <w:sz w:val="24"/>
+          <w:szCs w:val="24"/>
+        </w:rPr>
+        <w:t xml:space="preserve">The login feature is implemented </w:t>
+      </w:r>
+      <w:r>
+        <w:rPr>
+          <w:rFonts w:ascii="Times New Roman" w:eastAsia="Times New Roman" w:hAnsi="Times New Roman" w:cs="Times New Roman"/>
+          <w:b/>
+          <w:bCs/>
+          <w:sz w:val="24"/>
+          <w:szCs w:val="24"/>
+        </w:rPr>
+        <w:t>only for the admin</w:t>
+      </w:r>
+      <w:r>
+        <w:rPr>
+          <w:rFonts w:ascii="Times New Roman" w:eastAsia="Times New Roman" w:hAnsi="Times New Roman" w:cs="Times New Roman"/>
+          <w:sz w:val="24"/>
+          <w:szCs w:val="24"/>
+        </w:rPr>
+        <w:t>, as general users are not required to register or log in to access the website. This aligns with the website's goal of providing free and open access to digital books without user accounts.</w:t>
+      </w:r>
+    </w:p>
+    <w:p>
+      <w:pPr>
+        <w:pStyle w:val="Heading2"/>
+        <w:rPr>
+          <w:rFonts w:ascii="Times New Roman" w:hAnsi="Times New Roman" w:cs="Times New Roman"/>
+        </w:rPr>
+      </w:pPr>
+      <w:r>
+        <w:rPr>
+          <w:rFonts w:ascii="Times New Roman" w:hAnsi="Times New Roman" w:cs="Times New Roman"/>
+        </w:rPr>
+        <w:lastRenderedPageBreak/>
+        <w:t xml:space="preserve">  </w:t>
+      </w:r>
+      <w:bookmarkStart w:id="23" w:name="_Toc185268492"/>
+      <w:bookmarkStart w:id="24" w:name="_Toc198219172"/>
+      <w:r>
+        <w:rPr>
+          <w:rFonts w:ascii="Times New Roman" w:hAnsi="Times New Roman" w:cs="Times New Roman"/>
+        </w:rPr>
+        <w:t>3.5 Logout:</w:t>
+      </w:r>
+      <w:bookmarkEnd w:id="23"/>
+      <w:bookmarkEnd w:id="24"/>
+    </w:p>
+    <w:p>
+      <w:pPr>
+        <w:spacing w:before="100" w:beforeAutospacing="1" w:after="100" w:afterAutospacing="1" w:line="240" w:lineRule="auto"/>
+        <w:ind w:left="360"/>
+        <w:rPr>
+          <w:rFonts w:ascii="Times New Roman" w:eastAsia="Times New Roman" w:hAnsi="Times New Roman" w:cs="Times New Roman"/>
+          <w:sz w:val="24"/>
+          <w:szCs w:val="24"/>
+        </w:rPr>
+      </w:pPr>
+      <w:r>
+        <w:rPr>
+          <w:rFonts w:ascii="Times New Roman" w:eastAsia="Times New Roman" w:hAnsi="Times New Roman" w:cs="Times New Roman"/>
+          <w:sz w:val="24"/>
+          <w:szCs w:val="24"/>
+        </w:rPr>
+        <w:t>Since only the admin logs in, describe a simple logout mechanism for session termination on the admin panel. May include a timeout feature for inactivity.</w:t>
+      </w:r>
+    </w:p>
+    <w:p>
+      <w:pPr>
+        <w:pStyle w:val="Heading2"/>
+        <w:rPr>
+          <w:rFonts w:ascii="Times New Roman" w:hAnsi="Times New Roman" w:cs="Times New Roman"/>
+        </w:rPr>
+      </w:pPr>
+      <w:r>
+        <w:t xml:space="preserve">  </w:t>
+      </w:r>
+      <w:bookmarkStart w:id="25" w:name="_Toc198219173"/>
+      <w:r>
+        <w:rPr>
+          <w:rFonts w:ascii="Times New Roman" w:hAnsi="Times New Roman" w:cs="Times New Roman"/>
+        </w:rPr>
+        <w:t>3.6 User Management:</w:t>
+      </w:r>
+      <w:bookmarkEnd w:id="25"/>
+    </w:p>
+    <w:p>
+      <w:pPr>
+        <w:spacing w:before="100" w:beforeAutospacing="1" w:after="100" w:afterAutospacing="1" w:line="240" w:lineRule="auto"/>
+        <w:ind w:left="360"/>
+        <w:rPr>
+          <w:rFonts w:ascii="Times New Roman" w:eastAsia="Times New Roman" w:hAnsi="Times New Roman" w:cs="Times New Roman"/>
+          <w:sz w:val="24"/>
+          <w:szCs w:val="24"/>
+          <w:lang w:val="en-US"/>
+        </w:rPr>
+      </w:pPr>
+      <w:r>
+        <w:rPr>
+          <w:rFonts w:ascii="Times New Roman" w:eastAsia="Times New Roman" w:hAnsi="Times New Roman" w:cs="Times New Roman"/>
+          <w:sz w:val="24"/>
+          <w:szCs w:val="24"/>
+          <w:lang w:val="en-US"/>
+        </w:rPr>
+        <w:t xml:space="preserve">The online bookstore is designed to provide </w:t>
+      </w:r>
+      <w:r>
+        <w:rPr>
+          <w:rFonts w:ascii="Times New Roman" w:eastAsia="Times New Roman" w:hAnsi="Times New Roman" w:cs="Times New Roman"/>
+          <w:b/>
+          <w:bCs/>
+          <w:sz w:val="24"/>
+          <w:szCs w:val="24"/>
+          <w:lang w:val="en-US"/>
+        </w:rPr>
+        <w:t>open and unrestricted access</w:t>
+      </w:r>
+      <w:r>
+        <w:rPr>
+          <w:rFonts w:ascii="Times New Roman" w:eastAsia="Times New Roman" w:hAnsi="Times New Roman" w:cs="Times New Roman"/>
+          <w:sz w:val="24"/>
+          <w:szCs w:val="24"/>
+          <w:lang w:val="en-US"/>
+        </w:rPr>
+        <w:t xml:space="preserve"> to all users. There is </w:t>
+      </w:r>
+      <w:r>
+        <w:rPr>
+          <w:rFonts w:ascii="Times New Roman" w:eastAsia="Times New Roman" w:hAnsi="Times New Roman" w:cs="Times New Roman"/>
+          <w:b/>
+          <w:bCs/>
+          <w:sz w:val="24"/>
+          <w:szCs w:val="24"/>
+          <w:lang w:val="en-US"/>
+        </w:rPr>
+        <w:t>no requirement for user registration or login</w:t>
+      </w:r>
+      <w:r>
+        <w:rPr>
+          <w:rFonts w:ascii="Times New Roman" w:eastAsia="Times New Roman" w:hAnsi="Times New Roman" w:cs="Times New Roman"/>
+          <w:sz w:val="24"/>
+          <w:szCs w:val="24"/>
+          <w:lang w:val="en-US"/>
+        </w:rPr>
+        <w:t>, making the platform more accessible, faster to use, and easier to maintain. This approach encourages more users to engage with the content without barriers.</w:t>
+      </w:r>
+    </w:p>
+    <w:p>
+      <w:pPr>
+        <w:spacing w:before="100" w:beforeAutospacing="1" w:after="100" w:afterAutospacing="1" w:line="240" w:lineRule="auto"/>
+        <w:rPr>
+          <w:rFonts w:ascii="Times New Roman" w:eastAsia="Times New Roman" w:hAnsi="Times New Roman" w:cs="Times New Roman"/>
+          <w:sz w:val="24"/>
+          <w:szCs w:val="24"/>
+        </w:rPr>
+      </w:pPr>
+      <w:r>
+        <w:rPr>
+          <w:rFonts w:ascii="Times New Roman" w:eastAsia="Times New Roman" w:hAnsi="Times New Roman" w:cs="Times New Roman"/>
+          <w:sz w:val="24"/>
+          <w:szCs w:val="24"/>
+        </w:rPr>
+        <w:pict w14:anchorId="05CC9706">
+          <v:rect id="_x0000_i1026" style="width:468pt;height:1.2pt" o:hralign="center" o:hrstd="t" o:hr="t" fillcolor="#a0a0a0" stroked="f"/>
         </w:pict>
       </w:r>
     </w:p>

</xml_diff>